<commit_message>
fix test 2 solutioon
</commit_message>
<xml_diff>
--- a/docs/content/r-cheatsheet.docx
+++ b/docs/content/r-cheatsheet.docx
@@ -1419,6 +1419,1838 @@
       </w:r>
     </w:p>
     <w:bookmarkEnd w:id="29"/>
+    <w:bookmarkStart w:id="38" w:name="one--and-two-sample-inference"/>
+    <w:p>
+      <w:pPr>
+        <w:pStyle w:val="Heading3"/>
+      </w:pPr>
+      <w:r>
+        <w:t xml:space="preserve">One- and two-sample inference</w:t>
+      </w:r>
+    </w:p>
+    <w:bookmarkStart w:id="33" w:name="X5d22cafd0c34fba89c91c97787dd2d65b43c80f"/>
+    <w:p>
+      <w:pPr>
+        <w:pStyle w:val="Heading4"/>
+      </w:pPr>
+      <w:r>
+        <w:t xml:space="preserve">Direct calculations for one-sample inference</w:t>
+      </w:r>
+    </w:p>
+    <w:p>
+      <w:pPr>
+        <w:pStyle w:val="FirstParagraph"/>
+      </w:pPr>
+      <w:r>
+        <w:t xml:space="preserve">If</w:t>
+      </w:r>
+      <w:r>
+        <w:t xml:space="preserve"> </w:t>
+      </w:r>
+      <w:r>
+        <w:rPr>
+          <w:rStyle w:val="VerbatimChar"/>
+        </w:rPr>
+        <w:t xml:space="preserve">x</w:t>
+      </w:r>
+      <w:r>
+        <w:t xml:space="preserve"> </w:t>
+      </w:r>
+      <w:r>
+        <w:t xml:space="preserve">is a vector of</w:t>
+      </w:r>
+      <w:r>
+        <w:t xml:space="preserve"> </w:t>
+      </w:r>
+      <w:r>
+        <w:rPr>
+          <w:rStyle w:val="VerbatimChar"/>
+        </w:rPr>
+        <w:t xml:space="preserve">n</w:t>
+      </w:r>
+      <w:r>
+        <w:t xml:space="preserve"> </w:t>
+      </w:r>
+      <w:r>
+        <w:t xml:space="preserve">values of a numeric variable…</w:t>
+      </w:r>
+    </w:p>
+    <w:p>
+      <w:pPr>
+        <w:numPr>
+          <w:ilvl w:val="0"/>
+          <w:numId w:val="1010"/>
+        </w:numPr>
+      </w:pPr>
+      <w:r>
+        <w:rPr>
+          <w:rStyle w:val="VerbatimChar"/>
+        </w:rPr>
+        <w:t xml:space="preserve">mean(x) + c(-1, 1)*qt(1 - alpha/2, df = n - 1)*sd(x)/sqrt(n)</w:t>
+      </w:r>
+      <w:r>
+        <w:t xml:space="preserve"> </w:t>
+      </w:r>
+      <w:r>
+        <w:t xml:space="preserve">computes a</w:t>
+      </w:r>
+      <w:r>
+        <w:t xml:space="preserve"> </w:t>
+      </w:r>
+      <m:oMath>
+        <m:d>
+          <m:dPr>
+            <m:begChr m:val="("/>
+            <m:endChr m:val=")"/>
+            <m:sepChr m:val=""/>
+            <m:grow/>
+          </m:dPr>
+          <m:e>
+            <m:r>
+              <m:t>1</m:t>
+            </m:r>
+            <m:r>
+              <m:rPr>
+                <m:sty m:val="p"/>
+              </m:rPr>
+              <m:t>−</m:t>
+            </m:r>
+            <m:r>
+              <m:t>α</m:t>
+            </m:r>
+          </m:e>
+        </m:d>
+        <m:r>
+          <m:rPr>
+            <m:sty m:val="p"/>
+          </m:rPr>
+          <m:t>×</m:t>
+        </m:r>
+        <m:r>
+          <m:t>100</m:t>
+        </m:r>
+      </m:oMath>
+      <w:r>
+        <w:t xml:space="preserve">% confidence interval</w:t>
+      </w:r>
+    </w:p>
+    <w:p>
+      <w:pPr>
+        <w:numPr>
+          <w:ilvl w:val="1"/>
+          <w:numId w:val="1011"/>
+        </w:numPr>
+        <w:pStyle w:val="Compact"/>
+      </w:pPr>
+      <w:r>
+        <w:rPr>
+          <w:rStyle w:val="VerbatimChar"/>
+        </w:rPr>
+        <w:t xml:space="preserve">sd(x)/sqrt(n)</w:t>
+      </w:r>
+      <w:r>
+        <w:t xml:space="preserve"> </w:t>
+      </w:r>
+      <w:r>
+        <w:t xml:space="preserve">is the standard error for the estimate</w:t>
+      </w:r>
+    </w:p>
+    <w:p>
+      <w:pPr>
+        <w:numPr>
+          <w:ilvl w:val="1"/>
+          <w:numId w:val="1011"/>
+        </w:numPr>
+        <w:pStyle w:val="Compact"/>
+      </w:pPr>
+      <w:r>
+        <w:rPr>
+          <w:rStyle w:val="VerbatimChar"/>
+        </w:rPr>
+        <w:t xml:space="preserve">qt(1 - alpha/2, df = n - 1)</w:t>
+      </w:r>
+      <w:r>
+        <w:t xml:space="preserve"> </w:t>
+      </w:r>
+      <w:r>
+        <w:t xml:space="preserve">is the critical value</w:t>
+      </w:r>
+    </w:p>
+    <w:p>
+      <w:pPr>
+        <w:numPr>
+          <w:ilvl w:val="1"/>
+          <w:numId w:val="1011"/>
+        </w:numPr>
+        <w:pStyle w:val="Compact"/>
+      </w:pPr>
+      <w:r>
+        <w:t xml:space="preserve">for a 99% interval, use</w:t>
+      </w:r>
+      <w:r>
+        <w:t xml:space="preserve"> </w:t>
+      </w:r>
+      <m:oMath>
+        <m:r>
+          <m:t>α</m:t>
+        </m:r>
+        <m:r>
+          <m:rPr>
+            <m:sty m:val="p"/>
+          </m:rPr>
+          <m:t>=</m:t>
+        </m:r>
+        <m:r>
+          <m:t>0.005</m:t>
+        </m:r>
+      </m:oMath>
+      <w:r>
+        <w:t xml:space="preserve">:</w:t>
+      </w:r>
+      <w:r>
+        <w:t xml:space="preserve"> </w:t>
+      </w:r>
+      <w:r>
+        <w:rPr>
+          <w:rStyle w:val="VerbatimChar"/>
+        </w:rPr>
+        <w:t xml:space="preserve">qt(0.995, df = n - 1)</w:t>
+      </w:r>
+    </w:p>
+    <w:p>
+      <w:pPr>
+        <w:numPr>
+          <w:ilvl w:val="1"/>
+          <w:numId w:val="1011"/>
+        </w:numPr>
+        <w:pStyle w:val="Compact"/>
+      </w:pPr>
+      <w:r>
+        <w:t xml:space="preserve">for a 95% interval, use</w:t>
+      </w:r>
+      <w:r>
+        <w:t xml:space="preserve"> </w:t>
+      </w:r>
+      <m:oMath>
+        <m:r>
+          <m:t>α</m:t>
+        </m:r>
+        <m:r>
+          <m:rPr>
+            <m:sty m:val="p"/>
+          </m:rPr>
+          <m:t>=</m:t>
+        </m:r>
+        <m:r>
+          <m:t>0.025</m:t>
+        </m:r>
+      </m:oMath>
+      <w:r>
+        <w:t xml:space="preserve">:</w:t>
+      </w:r>
+      <w:r>
+        <w:t xml:space="preserve"> </w:t>
+      </w:r>
+      <w:r>
+        <w:rPr>
+          <w:rStyle w:val="VerbatimChar"/>
+        </w:rPr>
+        <w:t xml:space="preserve">qt(0.975, df = n - 1)</w:t>
+      </w:r>
+    </w:p>
+    <w:p>
+      <w:pPr>
+        <w:numPr>
+          <w:ilvl w:val="1"/>
+          <w:numId w:val="1011"/>
+        </w:numPr>
+        <w:pStyle w:val="Compact"/>
+      </w:pPr>
+      <w:r>
+        <w:t xml:space="preserve">for a 90% interval, use</w:t>
+      </w:r>
+      <w:r>
+        <w:t xml:space="preserve"> </w:t>
+      </w:r>
+      <m:oMath>
+        <m:r>
+          <m:t>α</m:t>
+        </m:r>
+        <m:r>
+          <m:rPr>
+            <m:sty m:val="p"/>
+          </m:rPr>
+          <m:t>=</m:t>
+        </m:r>
+        <m:r>
+          <m:t>0.05</m:t>
+        </m:r>
+      </m:oMath>
+      <w:r>
+        <w:t xml:space="preserve">:</w:t>
+      </w:r>
+      <w:r>
+        <w:t xml:space="preserve"> </w:t>
+      </w:r>
+      <w:r>
+        <w:rPr>
+          <w:rStyle w:val="VerbatimChar"/>
+        </w:rPr>
+        <w:t xml:space="preserve">qt(0.95, df = n - 1)</w:t>
+      </w:r>
+    </w:p>
+    <w:p>
+      <w:pPr>
+        <w:numPr>
+          <w:ilvl w:val="0"/>
+          <w:numId w:val="1010"/>
+        </w:numPr>
+      </w:pPr>
+      <w:r>
+        <w:rPr>
+          <w:rStyle w:val="VerbatimChar"/>
+        </w:rPr>
+        <w:t xml:space="preserve">tstat &lt;- (mean(x) - mu_0)/(sd(x)/sqrt(n))</w:t>
+      </w:r>
+      <w:r>
+        <w:t xml:space="preserve"> </w:t>
+      </w:r>
+      <w:r>
+        <w:t xml:space="preserve">computes the</w:t>
+      </w:r>
+      <w:r>
+        <w:t xml:space="preserve"> </w:t>
+      </w:r>
+      <w:r>
+        <w:rPr>
+          <w:iCs/>
+          <w:i/>
+        </w:rPr>
+        <w:t xml:space="preserve">T</w:t>
+      </w:r>
+      <w:r>
+        <w:t xml:space="preserve"> </w:t>
+      </w:r>
+      <w:r>
+        <w:t xml:space="preserve">statistic for a hypothesis test of</w:t>
+      </w:r>
+      <w:r>
+        <w:t xml:space="preserve"> </w:t>
+      </w:r>
+      <m:oMath>
+        <m:sSub>
+          <m:e>
+            <m:r>
+              <m:t>H</m:t>
+            </m:r>
+          </m:e>
+          <m:sub>
+            <m:r>
+              <m:t>0</m:t>
+            </m:r>
+          </m:sub>
+        </m:sSub>
+        <m:r>
+          <m:rPr>
+            <m:sty m:val="p"/>
+          </m:rPr>
+          <m:t>:</m:t>
+        </m:r>
+        <m:r>
+          <m:t>μ</m:t>
+        </m:r>
+        <m:r>
+          <m:rPr>
+            <m:sty m:val="p"/>
+          </m:rPr>
+          <m:t>=</m:t>
+        </m:r>
+        <m:sSub>
+          <m:e>
+            <m:r>
+              <m:t>μ</m:t>
+            </m:r>
+          </m:e>
+          <m:sub>
+            <m:r>
+              <m:t>0</m:t>
+            </m:r>
+          </m:sub>
+        </m:sSub>
+      </m:oMath>
+      <w:r>
+        <w:t xml:space="preserve"> </w:t>
+      </w:r>
+      <w:r>
+        <w:t xml:space="preserve">against any of the three alternatives</w:t>
+      </w:r>
+    </w:p>
+    <w:p>
+      <w:pPr>
+        <w:numPr>
+          <w:ilvl w:val="1"/>
+          <w:numId w:val="1012"/>
+        </w:numPr>
+        <w:pStyle w:val="Compact"/>
+      </w:pPr>
+      <w:r>
+        <w:t xml:space="preserve">for</w:t>
+      </w:r>
+      <w:r>
+        <w:t xml:space="preserve"> </w:t>
+      </w:r>
+      <m:oMath>
+        <m:sSub>
+          <m:e>
+            <m:r>
+              <m:t>H</m:t>
+            </m:r>
+          </m:e>
+          <m:sub>
+            <m:r>
+              <m:t>A</m:t>
+            </m:r>
+          </m:sub>
+        </m:sSub>
+        <m:r>
+          <m:rPr>
+            <m:sty m:val="p"/>
+          </m:rPr>
+          <m:t>:</m:t>
+        </m:r>
+        <m:r>
+          <m:t>μ</m:t>
+        </m:r>
+        <m:r>
+          <m:rPr>
+            <m:sty m:val="p"/>
+          </m:rPr>
+          <m:t>≠</m:t>
+        </m:r>
+        <m:sSub>
+          <m:e>
+            <m:r>
+              <m:t>μ</m:t>
+            </m:r>
+          </m:e>
+          <m:sub>
+            <m:r>
+              <m:t>0</m:t>
+            </m:r>
+          </m:sub>
+        </m:sSub>
+      </m:oMath>
+      <w:r>
+        <w:t xml:space="preserve">:</w:t>
+      </w:r>
+      <w:r>
+        <w:t xml:space="preserve"> </w:t>
+      </w:r>
+      <w:r>
+        <w:rPr>
+          <w:rStyle w:val="VerbatimChar"/>
+        </w:rPr>
+        <w:t xml:space="preserve">2*pt(abs(tstat), lower.tail = F)</w:t>
+      </w:r>
+      <w:r>
+        <w:t xml:space="preserve"> </w:t>
+      </w:r>
+      <w:r>
+        <w:t xml:space="preserve">computes a two-sided</w:t>
+      </w:r>
+      <w:r>
+        <w:t xml:space="preserve"> </w:t>
+      </w:r>
+      <w:r>
+        <w:rPr>
+          <w:iCs/>
+          <w:i/>
+        </w:rPr>
+        <w:t xml:space="preserve">p</w:t>
+      </w:r>
+      <w:r>
+        <w:t xml:space="preserve">-value</w:t>
+      </w:r>
+    </w:p>
+    <w:p>
+      <w:pPr>
+        <w:numPr>
+          <w:ilvl w:val="1"/>
+          <w:numId w:val="1012"/>
+        </w:numPr>
+        <w:pStyle w:val="Compact"/>
+      </w:pPr>
+      <w:r>
+        <w:t xml:space="preserve">for</w:t>
+      </w:r>
+      <w:r>
+        <w:t xml:space="preserve"> </w:t>
+      </w:r>
+      <m:oMath>
+        <m:sSub>
+          <m:e>
+            <m:r>
+              <m:t>H</m:t>
+            </m:r>
+          </m:e>
+          <m:sub>
+            <m:r>
+              <m:t>A</m:t>
+            </m:r>
+          </m:sub>
+        </m:sSub>
+        <m:r>
+          <m:rPr>
+            <m:sty m:val="p"/>
+          </m:rPr>
+          <m:t>:</m:t>
+        </m:r>
+        <m:r>
+          <m:t>μ</m:t>
+        </m:r>
+        <m:r>
+          <m:rPr>
+            <m:sty m:val="p"/>
+          </m:rPr>
+          <m:t>≠</m:t>
+        </m:r>
+        <m:sSub>
+          <m:e>
+            <m:r>
+              <m:t>μ</m:t>
+            </m:r>
+          </m:e>
+          <m:sub>
+            <m:r>
+              <m:t>0</m:t>
+            </m:r>
+          </m:sub>
+        </m:sSub>
+      </m:oMath>
+      <w:r>
+        <w:t xml:space="preserve">:</w:t>
+      </w:r>
+      <w:r>
+        <w:t xml:space="preserve"> </w:t>
+      </w:r>
+      <w:r>
+        <w:rPr>
+          <w:rStyle w:val="VerbatimChar"/>
+        </w:rPr>
+        <w:t xml:space="preserve">qt(1 - alpha/2, df = n - 1)</w:t>
+      </w:r>
+      <w:r>
+        <w:t xml:space="preserve"> </w:t>
+      </w:r>
+      <w:r>
+        <w:t xml:space="preserve">computes the critical value for a level</w:t>
+      </w:r>
+      <w:r>
+        <w:t xml:space="preserve"> </w:t>
+      </w:r>
+      <m:oMath>
+        <m:r>
+          <m:t>α</m:t>
+        </m:r>
+      </m:oMath>
+      <w:r>
+        <w:t xml:space="preserve"> </w:t>
+      </w:r>
+      <w:r>
+        <w:t xml:space="preserve">two-sided test</w:t>
+      </w:r>
+    </w:p>
+    <w:p>
+      <w:pPr>
+        <w:numPr>
+          <w:ilvl w:val="1"/>
+          <w:numId w:val="1012"/>
+        </w:numPr>
+        <w:pStyle w:val="Compact"/>
+      </w:pPr>
+      <w:r>
+        <w:t xml:space="preserve">for</w:t>
+      </w:r>
+      <w:r>
+        <w:t xml:space="preserve"> </w:t>
+      </w:r>
+      <m:oMath>
+        <m:sSub>
+          <m:e>
+            <m:r>
+              <m:t>H</m:t>
+            </m:r>
+          </m:e>
+          <m:sub>
+            <m:r>
+              <m:t>A</m:t>
+            </m:r>
+          </m:sub>
+        </m:sSub>
+        <m:r>
+          <m:rPr>
+            <m:sty m:val="p"/>
+          </m:rPr>
+          <m:t>:</m:t>
+        </m:r>
+        <m:r>
+          <m:t>μ</m:t>
+        </m:r>
+        <m:r>
+          <m:rPr>
+            <m:sty m:val="p"/>
+          </m:rPr>
+          <m:t>&gt;</m:t>
+        </m:r>
+        <m:sSub>
+          <m:e>
+            <m:r>
+              <m:t>μ</m:t>
+            </m:r>
+          </m:e>
+          <m:sub>
+            <m:r>
+              <m:t>0</m:t>
+            </m:r>
+          </m:sub>
+        </m:sSub>
+      </m:oMath>
+      <w:r>
+        <w:t xml:space="preserve">:</w:t>
+      </w:r>
+      <w:r>
+        <w:t xml:space="preserve"> </w:t>
+      </w:r>
+      <w:r>
+        <w:rPr>
+          <w:rStyle w:val="VerbatimChar"/>
+        </w:rPr>
+        <w:t xml:space="preserve">pt(tstat, lower.tail = F)</w:t>
+      </w:r>
+      <w:r>
+        <w:t xml:space="preserve"> </w:t>
+      </w:r>
+      <w:r>
+        <w:t xml:space="preserve">computes an upper-sided</w:t>
+      </w:r>
+      <w:r>
+        <w:t xml:space="preserve"> </w:t>
+      </w:r>
+      <w:r>
+        <w:rPr>
+          <w:iCs/>
+          <w:i/>
+        </w:rPr>
+        <w:t xml:space="preserve">p</w:t>
+      </w:r>
+      <w:r>
+        <w:t xml:space="preserve">-value</w:t>
+      </w:r>
+    </w:p>
+    <w:p>
+      <w:pPr>
+        <w:numPr>
+          <w:ilvl w:val="1"/>
+          <w:numId w:val="1012"/>
+        </w:numPr>
+        <w:pStyle w:val="Compact"/>
+      </w:pPr>
+      <w:r>
+        <w:t xml:space="preserve">for</w:t>
+      </w:r>
+      <w:r>
+        <w:t xml:space="preserve"> </w:t>
+      </w:r>
+      <m:oMath>
+        <m:sSub>
+          <m:e>
+            <m:r>
+              <m:t>H</m:t>
+            </m:r>
+          </m:e>
+          <m:sub>
+            <m:r>
+              <m:t>A</m:t>
+            </m:r>
+          </m:sub>
+        </m:sSub>
+        <m:r>
+          <m:rPr>
+            <m:sty m:val="p"/>
+          </m:rPr>
+          <m:t>:</m:t>
+        </m:r>
+        <m:r>
+          <m:t>μ</m:t>
+        </m:r>
+        <m:r>
+          <m:rPr>
+            <m:sty m:val="p"/>
+          </m:rPr>
+          <m:t>&gt;</m:t>
+        </m:r>
+        <m:sSub>
+          <m:e>
+            <m:r>
+              <m:t>μ</m:t>
+            </m:r>
+          </m:e>
+          <m:sub>
+            <m:r>
+              <m:t>0</m:t>
+            </m:r>
+          </m:sub>
+        </m:sSub>
+      </m:oMath>
+      <w:r>
+        <w:t xml:space="preserve">:</w:t>
+      </w:r>
+      <w:r>
+        <w:t xml:space="preserve"> </w:t>
+      </w:r>
+      <w:r>
+        <w:rPr>
+          <w:rStyle w:val="VerbatimChar"/>
+        </w:rPr>
+        <w:t xml:space="preserve">qt(1 - alpha, df = n - 1)</w:t>
+      </w:r>
+      <w:r>
+        <w:t xml:space="preserve"> </w:t>
+      </w:r>
+      <w:r>
+        <w:t xml:space="preserve">computes the critical value for a level</w:t>
+      </w:r>
+      <w:r>
+        <w:t xml:space="preserve"> </w:t>
+      </w:r>
+      <m:oMath>
+        <m:r>
+          <m:t>α</m:t>
+        </m:r>
+      </m:oMath>
+      <w:r>
+        <w:t xml:space="preserve"> </w:t>
+      </w:r>
+      <w:r>
+        <w:t xml:space="preserve">upper-sided test</w:t>
+      </w:r>
+    </w:p>
+    <w:p>
+      <w:pPr>
+        <w:numPr>
+          <w:ilvl w:val="1"/>
+          <w:numId w:val="1012"/>
+        </w:numPr>
+        <w:pStyle w:val="Compact"/>
+      </w:pPr>
+      <w:r>
+        <w:t xml:space="preserve">for</w:t>
+      </w:r>
+      <w:r>
+        <w:t xml:space="preserve"> </w:t>
+      </w:r>
+      <m:oMath>
+        <m:sSub>
+          <m:e>
+            <m:r>
+              <m:t>H</m:t>
+            </m:r>
+          </m:e>
+          <m:sub>
+            <m:r>
+              <m:t>A</m:t>
+            </m:r>
+          </m:sub>
+        </m:sSub>
+        <m:r>
+          <m:rPr>
+            <m:sty m:val="p"/>
+          </m:rPr>
+          <m:t>:</m:t>
+        </m:r>
+        <m:r>
+          <m:t>μ</m:t>
+        </m:r>
+        <m:r>
+          <m:rPr>
+            <m:sty m:val="p"/>
+          </m:rPr>
+          <m:t>&lt;</m:t>
+        </m:r>
+        <m:sSub>
+          <m:e>
+            <m:r>
+              <m:t>μ</m:t>
+            </m:r>
+          </m:e>
+          <m:sub>
+            <m:r>
+              <m:t>0</m:t>
+            </m:r>
+          </m:sub>
+        </m:sSub>
+      </m:oMath>
+      <w:r>
+        <w:t xml:space="preserve">:</w:t>
+      </w:r>
+      <w:r>
+        <w:t xml:space="preserve"> </w:t>
+      </w:r>
+      <w:r>
+        <w:rPr>
+          <w:rStyle w:val="VerbatimChar"/>
+        </w:rPr>
+        <w:t xml:space="preserve">pt(tstat, lower.tail = T)</w:t>
+      </w:r>
+      <w:r>
+        <w:t xml:space="preserve"> </w:t>
+      </w:r>
+      <w:r>
+        <w:t xml:space="preserve">computes a lower-sided</w:t>
+      </w:r>
+      <w:r>
+        <w:t xml:space="preserve"> </w:t>
+      </w:r>
+      <w:r>
+        <w:rPr>
+          <w:iCs/>
+          <w:i/>
+        </w:rPr>
+        <w:t xml:space="preserve">p</w:t>
+      </w:r>
+      <w:r>
+        <w:t xml:space="preserve">-value</w:t>
+      </w:r>
+    </w:p>
+    <w:p>
+      <w:pPr>
+        <w:numPr>
+          <w:ilvl w:val="1"/>
+          <w:numId w:val="1012"/>
+        </w:numPr>
+        <w:pStyle w:val="Compact"/>
+      </w:pPr>
+      <w:r>
+        <w:t xml:space="preserve">for</w:t>
+      </w:r>
+      <w:r>
+        <w:t xml:space="preserve"> </w:t>
+      </w:r>
+      <m:oMath>
+        <m:sSub>
+          <m:e>
+            <m:r>
+              <m:t>H</m:t>
+            </m:r>
+          </m:e>
+          <m:sub>
+            <m:r>
+              <m:t>A</m:t>
+            </m:r>
+          </m:sub>
+        </m:sSub>
+        <m:r>
+          <m:rPr>
+            <m:sty m:val="p"/>
+          </m:rPr>
+          <m:t>:</m:t>
+        </m:r>
+        <m:r>
+          <m:t>μ</m:t>
+        </m:r>
+        <m:r>
+          <m:rPr>
+            <m:sty m:val="p"/>
+          </m:rPr>
+          <m:t>&lt;</m:t>
+        </m:r>
+        <m:sSub>
+          <m:e>
+            <m:r>
+              <m:t>μ</m:t>
+            </m:r>
+          </m:e>
+          <m:sub>
+            <m:r>
+              <m:t>0</m:t>
+            </m:r>
+          </m:sub>
+        </m:sSub>
+      </m:oMath>
+      <w:r>
+        <w:t xml:space="preserve">:</w:t>
+      </w:r>
+      <w:r>
+        <w:t xml:space="preserve"> </w:t>
+      </w:r>
+      <w:r>
+        <w:rPr>
+          <w:rStyle w:val="VerbatimChar"/>
+        </w:rPr>
+        <w:t xml:space="preserve">qt(alpha, df = n - 1)</w:t>
+      </w:r>
+      <w:r>
+        <w:t xml:space="preserve"> </w:t>
+      </w:r>
+      <w:r>
+        <w:t xml:space="preserve">computes the critical value for a level</w:t>
+      </w:r>
+      <w:r>
+        <w:t xml:space="preserve"> </w:t>
+      </w:r>
+      <m:oMath>
+        <m:r>
+          <m:t>α</m:t>
+        </m:r>
+      </m:oMath>
+      <w:r>
+        <w:t xml:space="preserve"> </w:t>
+      </w:r>
+      <w:r>
+        <w:t xml:space="preserve">lower-sided test</w:t>
+      </w:r>
+    </w:p>
+    <w:p>
+      <w:pPr>
+        <w:numPr>
+          <w:ilvl w:val="0"/>
+          <w:numId w:val="1010"/>
+        </w:numPr>
+      </w:pPr>
+      <w:r>
+        <w:t xml:space="preserve">to compute quantiles or frequencies directly using the</w:t>
+      </w:r>
+      <w:r>
+        <w:t xml:space="preserve"> </w:t>
+      </w:r>
+      <m:oMath>
+        <m:sSub>
+          <m:e>
+            <m:r>
+              <m:t>t</m:t>
+            </m:r>
+          </m:e>
+          <m:sub>
+            <m:r>
+              <m:t>d</m:t>
+            </m:r>
+            <m:r>
+              <m:t>f</m:t>
+            </m:r>
+          </m:sub>
+        </m:sSub>
+      </m:oMath>
+      <w:r>
+        <w:t xml:space="preserve"> </w:t>
+      </w:r>
+      <w:r>
+        <w:t xml:space="preserve">model:</w:t>
+      </w:r>
+    </w:p>
+    <w:p>
+      <w:pPr>
+        <w:numPr>
+          <w:ilvl w:val="1"/>
+          <w:numId w:val="1013"/>
+        </w:numPr>
+        <w:pStyle w:val="Compact"/>
+      </w:pPr>
+      <w:r>
+        <w:rPr>
+          <w:rStyle w:val="VerbatimChar"/>
+        </w:rPr>
+        <w:t xml:space="preserve">pt(q = &lt;QUANTILE&gt;, df = &lt;DEGREES OF FREEDOM&gt;)</w:t>
+      </w:r>
+      <w:r>
+        <w:t xml:space="preserve"> </w:t>
+      </w:r>
+      <w:r>
+        <w:t xml:space="preserve">computes the frequency of values less than</w:t>
+      </w:r>
+      <w:r>
+        <w:t xml:space="preserve"> </w:t>
+      </w:r>
+      <w:r>
+        <w:rPr>
+          <w:rStyle w:val="VerbatimChar"/>
+        </w:rPr>
+        <w:t xml:space="preserve">q</w:t>
+      </w:r>
+      <w:r>
+        <w:t xml:space="preserve"> </w:t>
+      </w:r>
+      <w:r>
+        <w:t xml:space="preserve">for the</w:t>
+      </w:r>
+      <w:r>
+        <w:t xml:space="preserve"> </w:t>
+      </w:r>
+      <m:oMath>
+        <m:sSub>
+          <m:e>
+            <m:r>
+              <m:t>t</m:t>
+            </m:r>
+          </m:e>
+          <m:sub>
+            <m:r>
+              <m:t>d</m:t>
+            </m:r>
+            <m:r>
+              <m:t>f</m:t>
+            </m:r>
+          </m:sub>
+        </m:sSub>
+      </m:oMath>
+      <w:r>
+        <w:t xml:space="preserve"> </w:t>
+      </w:r>
+      <w:r>
+        <w:t xml:space="preserve">model</w:t>
+      </w:r>
+    </w:p>
+    <w:p>
+      <w:pPr>
+        <w:numPr>
+          <w:ilvl w:val="1"/>
+          <w:numId w:val="1013"/>
+        </w:numPr>
+        <w:pStyle w:val="Compact"/>
+      </w:pPr>
+      <w:r>
+        <w:rPr>
+          <w:rStyle w:val="VerbatimChar"/>
+        </w:rPr>
+        <w:t xml:space="preserve">pt(q = &lt;QUANTILE&gt;, df = &lt;DEGREES OF FREEDOM&gt;, lower.tail = F)</w:t>
+      </w:r>
+      <w:r>
+        <w:t xml:space="preserve"> </w:t>
+      </w:r>
+      <w:r>
+        <w:t xml:space="preserve">computes the frequency of values greater than</w:t>
+      </w:r>
+      <w:r>
+        <w:t xml:space="preserve"> </w:t>
+      </w:r>
+      <w:r>
+        <w:rPr>
+          <w:rStyle w:val="VerbatimChar"/>
+        </w:rPr>
+        <w:t xml:space="preserve">q</w:t>
+      </w:r>
+      <w:r>
+        <w:t xml:space="preserve"> </w:t>
+      </w:r>
+      <w:r>
+        <w:t xml:space="preserve">for the</w:t>
+      </w:r>
+      <w:r>
+        <w:t xml:space="preserve"> </w:t>
+      </w:r>
+      <m:oMath>
+        <m:sSub>
+          <m:e>
+            <m:r>
+              <m:t>t</m:t>
+            </m:r>
+          </m:e>
+          <m:sub>
+            <m:r>
+              <m:t>d</m:t>
+            </m:r>
+            <m:r>
+              <m:t>f</m:t>
+            </m:r>
+          </m:sub>
+        </m:sSub>
+      </m:oMath>
+      <w:r>
+        <w:t xml:space="preserve"> </w:t>
+      </w:r>
+      <w:r>
+        <w:t xml:space="preserve">model</w:t>
+      </w:r>
+    </w:p>
+    <w:p>
+      <w:pPr>
+        <w:numPr>
+          <w:ilvl w:val="1"/>
+          <w:numId w:val="1013"/>
+        </w:numPr>
+        <w:pStyle w:val="Compact"/>
+      </w:pPr>
+      <w:r>
+        <w:rPr>
+          <w:rStyle w:val="VerbatimChar"/>
+        </w:rPr>
+        <w:t xml:space="preserve">qt(p = &lt;PROPORTION&gt;, df = &lt;DEGREES OF FREEDOM&gt;)</w:t>
+      </w:r>
+      <w:r>
+        <w:t xml:space="preserve"> </w:t>
+      </w:r>
+      <w:r>
+        <w:t xml:space="preserve">computes the</w:t>
+      </w:r>
+      <w:r>
+        <w:t xml:space="preserve"> </w:t>
+      </w:r>
+      <m:oMath>
+        <m:r>
+          <m:t>p</m:t>
+        </m:r>
+      </m:oMath>
+      <w:r>
+        <w:t xml:space="preserve">th quantile for the</w:t>
+      </w:r>
+      <w:r>
+        <w:t xml:space="preserve"> </w:t>
+      </w:r>
+      <m:oMath>
+        <m:sSub>
+          <m:e>
+            <m:r>
+              <m:t>t</m:t>
+            </m:r>
+          </m:e>
+          <m:sub>
+            <m:r>
+              <m:t>d</m:t>
+            </m:r>
+            <m:r>
+              <m:t>f</m:t>
+            </m:r>
+          </m:sub>
+        </m:sSub>
+      </m:oMath>
+      <w:r>
+        <w:t xml:space="preserve"> </w:t>
+      </w:r>
+      <w:r>
+        <w:t xml:space="preserve">model</w:t>
+      </w:r>
+    </w:p>
+    <w:p>
+      <w:pPr>
+        <w:pStyle w:val="FirstParagraph"/>
+      </w:pPr>
+      <w:r>
+        <w:rPr>
+          <w:iCs/>
+          <w:i/>
+        </w:rPr>
+        <w:t xml:space="preserve">See especially</w:t>
+      </w:r>
+      <w:r>
+        <w:rPr>
+          <w:iCs/>
+          <w:i/>
+        </w:rPr>
+        <w:t xml:space="preserve"> </w:t>
+      </w:r>
+      <w:hyperlink r:id="rId30">
+        <w:r>
+          <w:rPr>
+            <w:rStyle w:val="Hyperlink"/>
+            <w:iCs/>
+            <w:i/>
+          </w:rPr>
+          <w:t xml:space="preserve">Lab 4: Point estimation</w:t>
+        </w:r>
+      </w:hyperlink>
+      <w:r>
+        <w:rPr>
+          <w:iCs/>
+          <w:i/>
+        </w:rPr>
+        <w:t xml:space="preserve">,</w:t>
+      </w:r>
+      <w:r>
+        <w:rPr>
+          <w:iCs/>
+          <w:i/>
+        </w:rPr>
+        <w:t xml:space="preserve"> </w:t>
+      </w:r>
+      <w:hyperlink r:id="rId31">
+        <w:r>
+          <w:rPr>
+            <w:rStyle w:val="Hyperlink"/>
+            <w:iCs/>
+            <w:i/>
+          </w:rPr>
+          <w:t xml:space="preserve">Lab 5: Intervals</w:t>
+        </w:r>
+      </w:hyperlink>
+      <w:r>
+        <w:rPr>
+          <w:iCs/>
+          <w:i/>
+        </w:rPr>
+        <w:t xml:space="preserve">, and</w:t>
+      </w:r>
+      <w:r>
+        <w:rPr>
+          <w:iCs/>
+          <w:i/>
+        </w:rPr>
+        <w:t xml:space="preserve"> </w:t>
+      </w:r>
+      <w:hyperlink r:id="rId32">
+        <w:r>
+          <w:rPr>
+            <w:rStyle w:val="Hyperlink"/>
+            <w:iCs/>
+            <w:i/>
+          </w:rPr>
+          <w:t xml:space="preserve">Lab 6: Hypothesis testing basics</w:t>
+        </w:r>
+      </w:hyperlink>
+      <w:r>
+        <w:rPr>
+          <w:iCs/>
+          <w:i/>
+        </w:rPr>
+        <w:t xml:space="preserve">.</w:t>
+      </w:r>
+    </w:p>
+    <w:bookmarkEnd w:id="33"/>
+    <w:bookmarkStart w:id="35" w:name="X90c5858bf8160416d5fe3e8a79aeda989d616de"/>
+    <w:p>
+      <w:pPr>
+        <w:pStyle w:val="Heading4"/>
+      </w:pPr>
+      <w:r>
+        <w:t xml:space="preserve">Using the</w:t>
+      </w:r>
+      <w:r>
+        <w:t xml:space="preserve"> </w:t>
+      </w:r>
+      <w:r>
+        <w:rPr>
+          <w:rStyle w:val="VerbatimChar"/>
+        </w:rPr>
+        <w:t xml:space="preserve">t.test(...)</w:t>
+      </w:r>
+      <w:r>
+        <w:t xml:space="preserve"> </w:t>
+      </w:r>
+      <w:r>
+        <w:t xml:space="preserve">function for one-sample inference</w:t>
+      </w:r>
+    </w:p>
+    <w:p>
+      <w:pPr>
+        <w:pStyle w:val="FirstParagraph"/>
+      </w:pPr>
+      <w:r>
+        <w:t xml:space="preserve">If</w:t>
+      </w:r>
+      <w:r>
+        <w:t xml:space="preserve"> </w:t>
+      </w:r>
+      <w:r>
+        <w:rPr>
+          <w:rStyle w:val="VerbatimChar"/>
+        </w:rPr>
+        <w:t xml:space="preserve">x</w:t>
+      </w:r>
+      <w:r>
+        <w:t xml:space="preserve"> </w:t>
+      </w:r>
+      <w:r>
+        <w:t xml:space="preserve">is a vector of values of a numeric variable then</w:t>
+      </w:r>
+    </w:p>
+    <w:p>
+      <w:pPr>
+        <w:pStyle w:val="SourceCode"/>
+      </w:pPr>
+      <w:r>
+        <w:rPr>
+          <w:rStyle w:val="VerbatimChar"/>
+        </w:rPr>
+        <w:t xml:space="preserve">t.test(x, mu = mu_0, alternative = &lt;DIRECTION&gt;, conf.level = &lt;COVERAGE&gt;)</w:t>
+      </w:r>
+    </w:p>
+    <w:p>
+      <w:pPr>
+        <w:pStyle w:val="FirstParagraph"/>
+      </w:pPr>
+      <w:r>
+        <w:t xml:space="preserve">performs a one-sample</w:t>
+      </w:r>
+      <w:r>
+        <w:t xml:space="preserve"> </w:t>
+      </w:r>
+      <w:r>
+        <w:rPr>
+          <w:iCs/>
+          <w:i/>
+        </w:rPr>
+        <w:t xml:space="preserve">t</w:t>
+      </w:r>
+      <w:r>
+        <w:t xml:space="preserve"> </w:t>
+      </w:r>
+      <w:r>
+        <w:t xml:space="preserve">test at significance level</w:t>
+      </w:r>
+      <w:r>
+        <w:t xml:space="preserve"> </w:t>
+      </w:r>
+      <w:r>
+        <w:rPr>
+          <w:rStyle w:val="VerbatimChar"/>
+        </w:rPr>
+        <w:t xml:space="preserve">1 - &lt;COVERAGE&gt;</w:t>
+      </w:r>
+      <w:r>
+        <w:t xml:space="preserve"> </w:t>
+      </w:r>
+      <w:r>
+        <w:t xml:space="preserve">where:</w:t>
+      </w:r>
+    </w:p>
+    <w:p>
+      <w:pPr>
+        <w:numPr>
+          <w:ilvl w:val="0"/>
+          <w:numId w:val="1014"/>
+        </w:numPr>
+        <w:pStyle w:val="Compact"/>
+      </w:pPr>
+      <w:r>
+        <w:rPr>
+          <w:rStyle w:val="VerbatimChar"/>
+        </w:rPr>
+        <w:t xml:space="preserve">mu_0</w:t>
+      </w:r>
+      <w:r>
+        <w:t xml:space="preserve"> </w:t>
+      </w:r>
+      <w:r>
+        <w:t xml:space="preserve">is the hypothetical value for the mean</w:t>
+      </w:r>
+    </w:p>
+    <w:p>
+      <w:pPr>
+        <w:numPr>
+          <w:ilvl w:val="0"/>
+          <w:numId w:val="1014"/>
+        </w:numPr>
+        <w:pStyle w:val="Compact"/>
+      </w:pPr>
+      <w:r>
+        <w:t xml:space="preserve">direction can be</w:t>
+      </w:r>
+      <w:r>
+        <w:t xml:space="preserve"> </w:t>
+      </w:r>
+      <w:r>
+        <w:rPr>
+          <w:rStyle w:val="VerbatimChar"/>
+        </w:rPr>
+        <w:t xml:space="preserve">'less'</w:t>
+      </w:r>
+      <w:r>
+        <w:t xml:space="preserve">,</w:t>
+      </w:r>
+      <w:r>
+        <w:t xml:space="preserve"> </w:t>
+      </w:r>
+      <w:r>
+        <w:rPr>
+          <w:rStyle w:val="VerbatimChar"/>
+        </w:rPr>
+        <w:t xml:space="preserve">'greater'</w:t>
+      </w:r>
+      <w:r>
+        <w:t xml:space="preserve">, or</w:t>
+      </w:r>
+      <w:r>
+        <w:t xml:space="preserve"> </w:t>
+      </w:r>
+      <w:r>
+        <w:rPr>
+          <w:rStyle w:val="VerbatimChar"/>
+        </w:rPr>
+        <w:t xml:space="preserve">'two.sided'</w:t>
+      </w:r>
+      <w:r>
+        <w:t xml:space="preserve"> </w:t>
+      </w:r>
+      <w:r>
+        <w:t xml:space="preserve">(in quotes)</w:t>
+      </w:r>
+    </w:p>
+    <w:p>
+      <w:pPr>
+        <w:numPr>
+          <w:ilvl w:val="0"/>
+          <w:numId w:val="1014"/>
+        </w:numPr>
+        <w:pStyle w:val="Compact"/>
+      </w:pPr>
+      <w:r>
+        <w:t xml:space="preserve">coverage should be</w:t>
+      </w:r>
+      <w:r>
+        <w:t xml:space="preserve"> </w:t>
+      </w:r>
+      <m:oMath>
+        <m:r>
+          <m:t>1</m:t>
+        </m:r>
+        <m:r>
+          <m:rPr>
+            <m:sty m:val="p"/>
+          </m:rPr>
+          <m:t>−</m:t>
+        </m:r>
+        <m:r>
+          <m:t>α</m:t>
+        </m:r>
+      </m:oMath>
+      <w:r>
+        <w:t xml:space="preserve">: the</w:t>
+      </w:r>
+      <w:r>
+        <w:t xml:space="preserve"> </w:t>
+      </w:r>
+      <w:r>
+        <w:t xml:space="preserve">‘</w:t>
+      </w:r>
+      <w:r>
+        <w:t xml:space="preserve">complement</w:t>
+      </w:r>
+      <w:r>
+        <w:t xml:space="preserve">’</w:t>
+      </w:r>
+      <w:r>
+        <w:t xml:space="preserve"> </w:t>
+      </w:r>
+      <w:r>
+        <w:t xml:space="preserve">of the intended significance level</w:t>
+      </w:r>
+      <w:r>
+        <w:t xml:space="preserve"> </w:t>
+      </w:r>
+      <m:oMath>
+        <m:r>
+          <m:t>α</m:t>
+        </m:r>
+      </m:oMath>
+      <w:r>
+        <w:t xml:space="preserve"> </w:t>
+      </w:r>
+      <w:r>
+        <w:t xml:space="preserve">for the test</w:t>
+      </w:r>
+    </w:p>
+    <w:p>
+      <w:pPr>
+        <w:pStyle w:val="FirstParagraph"/>
+      </w:pPr>
+      <w:r>
+        <w:t xml:space="preserve">Outputs are the test statistic,</w:t>
+      </w:r>
+      <w:r>
+        <w:t xml:space="preserve"> </w:t>
+      </w:r>
+      <w:r>
+        <w:rPr>
+          <w:iCs/>
+          <w:i/>
+        </w:rPr>
+        <w:t xml:space="preserve">p</w:t>
+      </w:r>
+      <w:r>
+        <w:t xml:space="preserve">-value, confidence interval, and point estimate.</w:t>
+      </w:r>
+    </w:p>
+    <w:p>
+      <w:pPr>
+        <w:pStyle w:val="BodyText"/>
+      </w:pPr>
+      <w:r>
+        <w:rPr>
+          <w:iCs/>
+          <w:i/>
+        </w:rPr>
+        <w:t xml:space="preserve">See especially</w:t>
+      </w:r>
+      <w:r>
+        <w:rPr>
+          <w:iCs/>
+          <w:i/>
+        </w:rPr>
+        <w:t xml:space="preserve"> </w:t>
+      </w:r>
+      <w:hyperlink r:id="rId34">
+        <w:r>
+          <w:rPr>
+            <w:rStyle w:val="Hyperlink"/>
+            <w:iCs/>
+            <w:i/>
+          </w:rPr>
+          <w:t xml:space="preserve">Lab 7: Directional tests</w:t>
+        </w:r>
+      </w:hyperlink>
+      <w:r>
+        <w:rPr>
+          <w:iCs/>
+          <w:i/>
+        </w:rPr>
+        <w:t xml:space="preserve">.</w:t>
+      </w:r>
+    </w:p>
+    <w:bookmarkEnd w:id="35"/>
+    <w:bookmarkStart w:id="37" w:name="X6776ffac3d2a3365f34577a89f331e068d822a6"/>
+    <w:p>
+      <w:pPr>
+        <w:pStyle w:val="Heading4"/>
+      </w:pPr>
+      <w:r>
+        <w:t xml:space="preserve">Using the</w:t>
+      </w:r>
+      <w:r>
+        <w:t xml:space="preserve"> </w:t>
+      </w:r>
+      <w:r>
+        <w:rPr>
+          <w:rStyle w:val="VerbatimChar"/>
+        </w:rPr>
+        <w:t xml:space="preserve">t.test(...)</w:t>
+      </w:r>
+      <w:r>
+        <w:t xml:space="preserve"> </w:t>
+      </w:r>
+      <w:r>
+        <w:t xml:space="preserve">function for two-sample inference</w:t>
+      </w:r>
+    </w:p>
+    <w:p>
+      <w:pPr>
+        <w:pStyle w:val="FirstParagraph"/>
+      </w:pPr>
+      <w:r>
+        <w:t xml:space="preserve">If</w:t>
+      </w:r>
+      <w:r>
+        <w:t xml:space="preserve"> </w:t>
+      </w:r>
+      <w:r>
+        <w:rPr>
+          <w:rStyle w:val="VerbatimChar"/>
+        </w:rPr>
+        <w:t xml:space="preserve">DATA</w:t>
+      </w:r>
+      <w:r>
+        <w:t xml:space="preserve"> </w:t>
+      </w:r>
+      <w:r>
+        <w:t xml:space="preserve">is a dataframe with variables</w:t>
+      </w:r>
+      <w:r>
+        <w:t xml:space="preserve"> </w:t>
+      </w:r>
+      <w:r>
+        <w:rPr>
+          <w:rStyle w:val="VerbatimChar"/>
+        </w:rPr>
+        <w:t xml:space="preserve">VARIABLE</w:t>
+      </w:r>
+      <w:r>
+        <w:t xml:space="preserve"> </w:t>
+      </w:r>
+      <w:r>
+        <w:t xml:space="preserve">(numeric) and</w:t>
+      </w:r>
+      <w:r>
+        <w:t xml:space="preserve"> </w:t>
+      </w:r>
+      <w:r>
+        <w:rPr>
+          <w:rStyle w:val="VerbatimChar"/>
+        </w:rPr>
+        <w:t xml:space="preserve">GROUP</w:t>
+      </w:r>
+      <w:r>
+        <w:t xml:space="preserve"> </w:t>
+      </w:r>
+      <w:r>
+        <w:t xml:space="preserve">(categorical with two categories), where</w:t>
+      </w:r>
+      <w:r>
+        <w:t xml:space="preserve"> </w:t>
+      </w:r>
+      <w:r>
+        <w:rPr>
+          <w:rStyle w:val="VerbatimChar"/>
+        </w:rPr>
+        <w:t xml:space="preserve">GROUP</w:t>
+      </w:r>
+      <w:r>
+        <w:t xml:space="preserve"> </w:t>
+      </w:r>
+      <w:r>
+        <w:t xml:space="preserve">distinguishes two independent samples then</w:t>
+      </w:r>
+    </w:p>
+    <w:p>
+      <w:pPr>
+        <w:pStyle w:val="SourceCode"/>
+      </w:pPr>
+      <w:r>
+        <w:rPr>
+          <w:rStyle w:val="VerbatimChar"/>
+        </w:rPr>
+        <w:t xml:space="preserve">t.test(VARIABLE ~ GROUP, data = DATA, mu = delta_0, </w:t>
+      </w:r>
+      <w:r>
+        <w:br/>
+      </w:r>
+      <w:r>
+        <w:rPr>
+          <w:rStyle w:val="VerbatimChar"/>
+        </w:rPr>
+        <w:t xml:space="preserve">       alternative = &lt;DIRECTION&gt;, conf.level = &lt;COVERAGE&gt;)</w:t>
+      </w:r>
+    </w:p>
+    <w:p>
+      <w:pPr>
+        <w:pStyle w:val="FirstParagraph"/>
+      </w:pPr>
+      <w:r>
+        <w:t xml:space="preserve">performs a two-sample</w:t>
+      </w:r>
+      <w:r>
+        <w:t xml:space="preserve"> </w:t>
+      </w:r>
+      <w:r>
+        <w:rPr>
+          <w:iCs/>
+          <w:i/>
+        </w:rPr>
+        <w:t xml:space="preserve">t</w:t>
+      </w:r>
+      <w:r>
+        <w:t xml:space="preserve"> </w:t>
+      </w:r>
+      <w:r>
+        <w:t xml:space="preserve">test at significance level</w:t>
+      </w:r>
+      <w:r>
+        <w:t xml:space="preserve"> </w:t>
+      </w:r>
+      <w:r>
+        <w:rPr>
+          <w:rStyle w:val="VerbatimChar"/>
+        </w:rPr>
+        <w:t xml:space="preserve">1 - &lt;COVERAGE&gt;</w:t>
+      </w:r>
+      <w:r>
+        <w:t xml:space="preserve"> </w:t>
+      </w:r>
+      <w:r>
+        <w:t xml:space="preserve">where:</w:t>
+      </w:r>
+    </w:p>
+    <w:p>
+      <w:pPr>
+        <w:numPr>
+          <w:ilvl w:val="0"/>
+          <w:numId w:val="1015"/>
+        </w:numPr>
+        <w:pStyle w:val="Compact"/>
+      </w:pPr>
+      <w:r>
+        <w:rPr>
+          <w:rStyle w:val="VerbatimChar"/>
+        </w:rPr>
+        <w:t xml:space="preserve">delta_0</w:t>
+      </w:r>
+      <w:r>
+        <w:t xml:space="preserve"> </w:t>
+      </w:r>
+      <w:r>
+        <w:t xml:space="preserve">is the hypothetical difference in means (often 0 but not always)</w:t>
+      </w:r>
+    </w:p>
+    <w:p>
+      <w:pPr>
+        <w:numPr>
+          <w:ilvl w:val="0"/>
+          <w:numId w:val="1015"/>
+        </w:numPr>
+        <w:pStyle w:val="Compact"/>
+      </w:pPr>
+      <w:r>
+        <w:t xml:space="preserve">direction can be</w:t>
+      </w:r>
+      <w:r>
+        <w:t xml:space="preserve"> </w:t>
+      </w:r>
+      <w:r>
+        <w:rPr>
+          <w:rStyle w:val="VerbatimChar"/>
+        </w:rPr>
+        <w:t xml:space="preserve">'less'</w:t>
+      </w:r>
+      <w:r>
+        <w:t xml:space="preserve">,</w:t>
+      </w:r>
+      <w:r>
+        <w:t xml:space="preserve"> </w:t>
+      </w:r>
+      <w:r>
+        <w:rPr>
+          <w:rStyle w:val="VerbatimChar"/>
+        </w:rPr>
+        <w:t xml:space="preserve">'greater'</w:t>
+      </w:r>
+      <w:r>
+        <w:t xml:space="preserve">, or</w:t>
+      </w:r>
+      <w:r>
+        <w:t xml:space="preserve"> </w:t>
+      </w:r>
+      <w:r>
+        <w:rPr>
+          <w:rStyle w:val="VerbatimChar"/>
+        </w:rPr>
+        <w:t xml:space="preserve">'two.sided'</w:t>
+      </w:r>
+      <w:r>
+        <w:t xml:space="preserve"> </w:t>
+      </w:r>
+      <w:r>
+        <w:t xml:space="preserve">(in quotes)</w:t>
+      </w:r>
+    </w:p>
+    <w:p>
+      <w:pPr>
+        <w:numPr>
+          <w:ilvl w:val="0"/>
+          <w:numId w:val="1015"/>
+        </w:numPr>
+        <w:pStyle w:val="Compact"/>
+      </w:pPr>
+      <w:r>
+        <w:t xml:space="preserve">coverage should be</w:t>
+      </w:r>
+      <w:r>
+        <w:t xml:space="preserve"> </w:t>
+      </w:r>
+      <m:oMath>
+        <m:r>
+          <m:t>1</m:t>
+        </m:r>
+        <m:r>
+          <m:rPr>
+            <m:sty m:val="p"/>
+          </m:rPr>
+          <m:t>−</m:t>
+        </m:r>
+        <m:r>
+          <m:t>α</m:t>
+        </m:r>
+      </m:oMath>
+      <w:r>
+        <w:t xml:space="preserve">: the</w:t>
+      </w:r>
+      <w:r>
+        <w:t xml:space="preserve"> </w:t>
+      </w:r>
+      <w:r>
+        <w:t xml:space="preserve">‘</w:t>
+      </w:r>
+      <w:r>
+        <w:t xml:space="preserve">complement</w:t>
+      </w:r>
+      <w:r>
+        <w:t xml:space="preserve">’</w:t>
+      </w:r>
+      <w:r>
+        <w:t xml:space="preserve"> </w:t>
+      </w:r>
+      <w:r>
+        <w:t xml:space="preserve">of the intended significance level</w:t>
+      </w:r>
+      <w:r>
+        <w:t xml:space="preserve"> </w:t>
+      </w:r>
+      <m:oMath>
+        <m:r>
+          <m:t>α</m:t>
+        </m:r>
+      </m:oMath>
+      <w:r>
+        <w:t xml:space="preserve"> </w:t>
+      </w:r>
+      <w:r>
+        <w:t xml:space="preserve">for the test</w:t>
+      </w:r>
+    </w:p>
+    <w:p>
+      <w:pPr>
+        <w:pStyle w:val="FirstParagraph"/>
+      </w:pPr>
+      <w:r>
+        <w:t xml:space="preserve">Returns test statistic,</w:t>
+      </w:r>
+      <w:r>
+        <w:t xml:space="preserve"> </w:t>
+      </w:r>
+      <w:r>
+        <w:rPr>
+          <w:iCs/>
+          <w:i/>
+        </w:rPr>
+        <w:t xml:space="preserve">p</w:t>
+      </w:r>
+      <w:r>
+        <w:t xml:space="preserve">-value, confidence interval for the difference, and point estimates.</w:t>
+      </w:r>
+    </w:p>
+    <w:p>
+      <w:pPr>
+        <w:pStyle w:val="BodyText"/>
+      </w:pPr>
+      <w:r>
+        <w:rPr>
+          <w:iCs/>
+          <w:i/>
+        </w:rPr>
+        <w:t xml:space="preserve">See especially</w:t>
+      </w:r>
+      <w:r>
+        <w:rPr>
+          <w:iCs/>
+          <w:i/>
+        </w:rPr>
+        <w:t xml:space="preserve"> </w:t>
+      </w:r>
+      <w:hyperlink r:id="rId36">
+        <w:r>
+          <w:rPr>
+            <w:rStyle w:val="Hyperlink"/>
+            <w:iCs/>
+            <w:i/>
+          </w:rPr>
+          <w:t xml:space="preserve">Lab 8: Two sample inference</w:t>
+        </w:r>
+      </w:hyperlink>
+      <w:r>
+        <w:rPr>
+          <w:iCs/>
+          <w:i/>
+        </w:rPr>
+        <w:t xml:space="preserve">.</w:t>
+      </w:r>
+    </w:p>
+    <w:bookmarkEnd w:id="37"/>
+    <w:bookmarkEnd w:id="38"/>
     <w:sectPr/>
   </w:body>
 </w:document>
@@ -1629,6 +3461,24 @@
     <w:abstractNumId w:val="991"/>
   </w:num>
   <w:num w:numId="1009">
+    <w:abstractNumId w:val="991"/>
+  </w:num>
+  <w:num w:numId="1010">
+    <w:abstractNumId w:val="991"/>
+  </w:num>
+  <w:num w:numId="1011">
+    <w:abstractNumId w:val="991"/>
+  </w:num>
+  <w:num w:numId="1012">
+    <w:abstractNumId w:val="991"/>
+  </w:num>
+  <w:num w:numId="1013">
+    <w:abstractNumId w:val="991"/>
+  </w:num>
+  <w:num w:numId="1014">
+    <w:abstractNumId w:val="991"/>
+  </w:num>
+  <w:num w:numId="1015">
     <w:abstractNumId w:val="991"/>
   </w:num>
 </w:numbering>

</xml_diff>